<commit_message>
Adding more notes and TensorFlow file for building input pipeline.
The pdf is concise information about how to create our own dataset using tf.data in TensorFlow.
</commit_message>
<xml_diff>
--- a/Resources/Documents/Keynote/notes.docx
+++ b/Resources/Documents/Keynote/notes.docx
@@ -16297,12 +16297,21 @@
           <w:shd w:val="clear" w:color="auto" w:fill="FFFFFF"/>
         </w:rPr>
       </w:pPr>
+      <w:proofErr w:type="gramStart"/>
       <w:r>
         <w:rPr>
           <w:rFonts w:cstheme="minorHAnsi"/>
           <w:shd w:val="clear" w:color="auto" w:fill="FFFFFF"/>
         </w:rPr>
-        <w:t>tf.contrib.learn</w:t>
+        <w:t>tf.contrib</w:t>
+      </w:r>
+      <w:proofErr w:type="gramEnd"/>
+      <w:r>
+        <w:rPr>
+          <w:rFonts w:cstheme="minorHAnsi"/>
+          <w:shd w:val="clear" w:color="auto" w:fill="FFFFFF"/>
+        </w:rPr>
+        <w:t>.learn</w:t>
       </w:r>
     </w:p>
     <w:p>
@@ -16398,6 +16407,7 @@
         </w:rPr>
         <w:t xml:space="preserve">While </w:t>
       </w:r>
+      <w:proofErr w:type="gramStart"/>
       <w:r>
         <w:rPr>
           <w:rFonts w:cstheme="minorHAnsi"/>
@@ -16407,6 +16417,7 @@
         </w:rPr>
         <w:t>contrib.learn</w:t>
       </w:r>
+      <w:proofErr w:type="gramEnd"/>
       <w:r>
         <w:rPr>
           <w:rFonts w:cstheme="minorHAnsi"/>
@@ -18895,7 +18906,11 @@
         <w:t>principal components</w:t>
       </w:r>
       <w:r>
-        <w:t>. The unit vector that defines the i</w:t>
+        <w:t xml:space="preserve">. The unit vector that defines the </w:t>
+      </w:r>
+      <w:proofErr w:type="spellStart"/>
+      <w:r>
+        <w:t>i</w:t>
       </w:r>
       <w:r>
         <w:rPr>
@@ -18903,6 +18918,7 @@
         </w:rPr>
         <w:t>th</w:t>
       </w:r>
+      <w:proofErr w:type="spellEnd"/>
       <w:r>
         <w:t xml:space="preserve"> axis is called</w:t>
       </w:r>
@@ -18910,7 +18926,11 @@
         <w:t xml:space="preserve"> the</w:t>
       </w:r>
       <w:r>
-        <w:t xml:space="preserve"> i</w:t>
+        <w:t xml:space="preserve"> </w:t>
+      </w:r>
+      <w:proofErr w:type="spellStart"/>
+      <w:r>
+        <w:t>i</w:t>
       </w:r>
       <w:r>
         <w:rPr>
@@ -18918,6 +18938,7 @@
         </w:rPr>
         <w:t>th</w:t>
       </w:r>
+      <w:proofErr w:type="spellEnd"/>
       <w:r>
         <w:t xml:space="preserve"> </w:t>
       </w:r>
@@ -18959,7 +18980,15 @@
           <w:b/>
           <w:bCs/>
         </w:rPr>
-        <w:t>U.D.V</w:t>
+        <w:t>U.</w:t>
+      </w:r>
+      <w:proofErr w:type="gramStart"/>
+      <w:r>
+        <w:rPr>
+          <w:b/>
+          <w:bCs/>
+        </w:rPr>
+        <w:t>D.V</w:t>
       </w:r>
       <w:r>
         <w:rPr>
@@ -18969,6 +18998,7 @@
         </w:rPr>
         <w:t>T</w:t>
       </w:r>
+      <w:proofErr w:type="gramEnd"/>
       <w:r>
         <w:t xml:space="preserve">, where </w:t>
       </w:r>
@@ -19299,12 +19329,22 @@
       <w:r>
         <w:t xml:space="preserve">Use </w:t>
       </w:r>
+      <w:proofErr w:type="spellStart"/>
       <w:r>
         <w:rPr>
           <w:rStyle w:val="SubtitleChar"/>
         </w:rPr>
-        <w:t>tf.data.Dataset.cache</w:t>
-      </w:r>
+        <w:t>tf.</w:t>
+      </w:r>
+      <w:proofErr w:type="gramStart"/>
+      <w:r>
+        <w:rPr>
+          <w:rStyle w:val="SubtitleChar"/>
+        </w:rPr>
+        <w:t>data.Dataset.cache</w:t>
+      </w:r>
+      <w:proofErr w:type="spellEnd"/>
+      <w:proofErr w:type="gramEnd"/>
       <w:r>
         <w:t xml:space="preserve"> to easily cache calculations across epochs. This is very efficient, especially when the data fits in memory</w:t>
       </w:r>
@@ -19313,6 +19353,7 @@
           <w:id w:val="-2070493321"/>
           <w:citation/>
         </w:sdtPr>
+        <w:sdtEndPr/>
         <w:sdtContent>
           <w:r>
             <w:fldChar w:fldCharType="begin"/>
@@ -19364,6 +19405,7 @@
           <w:id w:val="-875390950"/>
           <w:citation/>
         </w:sdtPr>
+        <w:sdtEndPr/>
         <w:sdtContent>
           <w:r>
             <w:fldChar w:fldCharType="begin"/>
@@ -19401,11 +19443,16 @@
           <w:numId w:val="39"/>
         </w:numPr>
       </w:pPr>
+      <w:proofErr w:type="spellStart"/>
       <w:r>
         <w:t>TF</w:t>
       </w:r>
       <w:r>
-        <w:t>Record File:</w:t>
+        <w:t>Record</w:t>
+      </w:r>
+      <w:proofErr w:type="spellEnd"/>
+      <w:r>
+        <w:t xml:space="preserve"> File:</w:t>
       </w:r>
     </w:p>
     <w:p>
@@ -19416,14 +19463,20 @@
           <w:numId w:val="39"/>
         </w:numPr>
       </w:pPr>
-      <w:r>
-        <w:t>TFRecord files are a simple format to store a sequence of binary blobs. By packing multiple examples into the same file, TensorFlow is able to read multiple examples at once, which is especially important for performance when using a remote storage service such as GCS</w:t>
+      <w:proofErr w:type="spellStart"/>
+      <w:r>
+        <w:t>TFRecord</w:t>
+      </w:r>
+      <w:proofErr w:type="spellEnd"/>
+      <w:r>
+        <w:t xml:space="preserve"> files are a simple format to store a sequence of binary blobs. By packing multiple examples into the same file, TensorFlow is able to read multiple examples at once, which is especially important for performance when using a remote storage service such as GCS</w:t>
       </w:r>
       <w:sdt>
         <w:sdtPr>
           <w:id w:val="-1988153809"/>
           <w:citation/>
         </w:sdtPr>
+        <w:sdtEndPr/>
         <w:sdtContent>
           <w:r>
             <w:fldChar w:fldCharType="begin"/>
@@ -19469,6 +19522,7 @@
           <w:id w:val="-958950715"/>
           <w:citation/>
         </w:sdtPr>
+        <w:sdtEndPr/>
         <w:sdtContent>
           <w:r>
             <w:fldChar w:fldCharType="begin"/>
@@ -19498,7 +19552,191 @@
         <w:t>:</w:t>
       </w:r>
     </w:p>
-    <w:p/>
+    <w:p>
+      <w:pPr>
+        <w:pStyle w:val="Heading2"/>
+        <w:numPr>
+          <w:ilvl w:val="0"/>
+          <w:numId w:val="39"/>
+        </w:numPr>
+      </w:pPr>
+      <w:proofErr w:type="spellStart"/>
+      <w:r>
+        <w:t>tf.</w:t>
+      </w:r>
+      <w:proofErr w:type="gramStart"/>
+      <w:r>
+        <w:t>data.Dataset.from</w:t>
+      </w:r>
+      <w:proofErr w:type="gramEnd"/>
+      <w:r>
+        <w:t>_tensor_slices</w:t>
+      </w:r>
+      <w:proofErr w:type="spellEnd"/>
+      <w:r>
+        <w:t>()</w:t>
+      </w:r>
+    </w:p>
+    <w:p>
+      <w:pPr>
+        <w:ind w:left="360"/>
+      </w:pPr>
+      <w:r>
+        <w:drawing>
+          <wp:inline distT="0" distB="0" distL="0" distR="0" wp14:anchorId="3D70B278" wp14:editId="277B73D2">
+            <wp:extent cx="4799710" cy="1949450"/>
+            <wp:effectExtent l="0" t="0" r="1270" b="0"/>
+            <wp:docPr id="19" name="Picture 19" descr="Graphical user interface, text, application, email&#10;&#10;Description automatically generated"/>
+            <wp:cNvGraphicFramePr>
+              <a:graphicFrameLocks xmlns:a="http://schemas.openxmlformats.org/drawingml/2006/main" noChangeAspect="1"/>
+            </wp:cNvGraphicFramePr>
+            <a:graphic xmlns:a="http://schemas.openxmlformats.org/drawingml/2006/main">
+              <a:graphicData uri="http://schemas.openxmlformats.org/drawingml/2006/picture">
+                <pic:pic xmlns:pic="http://schemas.openxmlformats.org/drawingml/2006/picture">
+                  <pic:nvPicPr>
+                    <pic:cNvPr id="19" name="Picture 19" descr="Graphical user interface, text, application, email&#10;&#10;Description automatically generated"/>
+                    <pic:cNvPicPr/>
+                  </pic:nvPicPr>
+                  <pic:blipFill>
+                    <a:blip r:embed="rId30"/>
+                    <a:stretch>
+                      <a:fillRect/>
+                    </a:stretch>
+                  </pic:blipFill>
+                  <pic:spPr>
+                    <a:xfrm>
+                      <a:off x="0" y="0"/>
+                      <a:ext cx="4808293" cy="1952936"/>
+                    </a:xfrm>
+                    <a:prstGeom prst="rect">
+                      <a:avLst/>
+                    </a:prstGeom>
+                  </pic:spPr>
+                </pic:pic>
+              </a:graphicData>
+            </a:graphic>
+          </wp:inline>
+        </w:drawing>
+      </w:r>
+    </w:p>
+    <w:p>
+      <w:pPr>
+        <w:pStyle w:val="ListParagraph"/>
+        <w:numPr>
+          <w:ilvl w:val="1"/>
+          <w:numId w:val="39"/>
+        </w:numPr>
+        <w:jc w:val="both"/>
+      </w:pPr>
+      <w:r>
+        <w:t xml:space="preserve">features and labels arrays are stored in as </w:t>
+      </w:r>
+      <w:proofErr w:type="spellStart"/>
+      <w:proofErr w:type="gramStart"/>
+      <w:r>
+        <w:t>tf.constant</w:t>
+      </w:r>
+      <w:proofErr w:type="spellEnd"/>
+      <w:proofErr w:type="gramEnd"/>
+      <w:r>
+        <w:t xml:space="preserve">() operations, this is bad because it wastes memory by creating multiple copies </w:t>
+      </w:r>
+      <w:sdt>
+        <w:sdtPr>
+          <w:id w:val="867258675"/>
+          <w:citation/>
+        </w:sdtPr>
+        <w:sdtContent>
+          <w:r>
+            <w:fldChar w:fldCharType="begin"/>
+          </w:r>
+          <w:r>
+            <w:rPr>
+              <w:lang w:val="de-DE"/>
+            </w:rPr>
+            <w:instrText xml:space="preserve"> CITATION Ten22 \l 1031 </w:instrText>
+          </w:r>
+          <w:r>
+            <w:fldChar w:fldCharType="separate"/>
+          </w:r>
+          <w:r>
+            <w:rPr>
+              <w:noProof/>
+              <w:lang w:val="de-DE"/>
+            </w:rPr>
+            <w:t>(TensorFlow, 2022)</w:t>
+          </w:r>
+          <w:r>
+            <w:fldChar w:fldCharType="end"/>
+          </w:r>
+        </w:sdtContent>
+      </w:sdt>
+      <w:r>
+        <w:t>.</w:t>
+      </w:r>
+    </w:p>
+    <w:p>
+      <w:pPr>
+        <w:pStyle w:val="Heading2"/>
+        <w:numPr>
+          <w:ilvl w:val="0"/>
+          <w:numId w:val="39"/>
+        </w:numPr>
+      </w:pPr>
+      <w:r>
+        <w:t>Output shape</w:t>
+      </w:r>
+    </w:p>
+    <w:p>
+      <w:pPr>
+        <w:pStyle w:val="ListParagraph"/>
+        <w:numPr>
+          <w:ilvl w:val="1"/>
+          <w:numId w:val="39"/>
+        </w:numPr>
+        <w:jc w:val="both"/>
+      </w:pPr>
+      <w:r>
+        <w:t xml:space="preserve">The </w:t>
+      </w:r>
+      <w:proofErr w:type="spellStart"/>
+      <w:r>
+        <w:t>output_shapes</w:t>
+      </w:r>
+      <w:proofErr w:type="spellEnd"/>
+      <w:r>
+        <w:t xml:space="preserve"> argument is not required but is highly recommended as many TensorFlow operations do not support tensors with an unknown rank. If the length of a particular axis is unknown or variable, set it as None in the </w:t>
+      </w:r>
+      <w:proofErr w:type="spellStart"/>
+      <w:r>
+        <w:t>output_shapes</w:t>
+      </w:r>
+      <w:proofErr w:type="spellEnd"/>
+      <w:r>
+        <w:t>.</w:t>
+      </w:r>
+    </w:p>
+    <w:p>
+      <w:pPr>
+        <w:pStyle w:val="ListParagraph"/>
+        <w:numPr>
+          <w:ilvl w:val="0"/>
+          <w:numId w:val="39"/>
+        </w:numPr>
+        <w:jc w:val="both"/>
+      </w:pPr>
+    </w:p>
+    <w:p>
+      <w:pPr>
+        <w:ind w:firstLine="360"/>
+        <w:jc w:val="both"/>
+      </w:pPr>
+    </w:p>
+    <w:p>
+      <w:pPr>
+        <w:ind w:left="1080"/>
+      </w:pPr>
+    </w:p>
     <w:p/>
     <w:p/>
     <w:p/>
@@ -19528,20 +19766,19 @@
     <w:p/>
     <w:sdt>
       <w:sdtPr>
+        <w:rPr>
+          <w:rFonts w:asciiTheme="minorHAnsi" w:eastAsiaTheme="minorHAnsi" w:hAnsiTheme="minorHAnsi" w:cstheme="minorBidi"/>
+          <w:color w:val="auto"/>
+          <w:sz w:val="22"/>
+          <w:szCs w:val="22"/>
+        </w:rPr>
         <w:id w:val="-192072143"/>
         <w:docPartObj>
           <w:docPartGallery w:val="Bibliographies"/>
           <w:docPartUnique/>
         </w:docPartObj>
       </w:sdtPr>
-      <w:sdtEndPr>
-        <w:rPr>
-          <w:rFonts w:asciiTheme="minorHAnsi" w:eastAsiaTheme="minorHAnsi" w:hAnsiTheme="minorHAnsi" w:cstheme="minorBidi"/>
-          <w:color w:val="auto"/>
-          <w:sz w:val="22"/>
-          <w:szCs w:val="22"/>
-        </w:rPr>
-      </w:sdtEndPr>
+      <w:sdtEndPr/>
       <w:sdtContent>
         <w:p>
           <w:pPr>
@@ -19556,6 +19793,7 @@
             <w:id w:val="-573587230"/>
             <w:bibliography/>
           </w:sdtPr>
+          <w:sdtEndPr/>
           <w:sdtContent>
             <w:p>
               <w:pPr>
@@ -19592,6 +19830,29 @@
               </w:r>
             </w:p>
             <w:p>
+              <w:pPr>
+                <w:pStyle w:val="Bibliography"/>
+                <w:ind w:left="720" w:hanging="720"/>
+                <w:rPr>
+                  <w:noProof/>
+                </w:rPr>
+              </w:pPr>
+              <w:r>
+                <w:rPr>
+                  <w:i/>
+                  <w:iCs/>
+                  <w:noProof/>
+                </w:rPr>
+                <w:t>TensorFlow</w:t>
+              </w:r>
+              <w:r>
+                <w:rPr>
+                  <w:noProof/>
+                </w:rPr>
+                <w:t>. (2022, June 10). Retrieved from https://www.tensorflow.org/guide/data</w:t>
+              </w:r>
+            </w:p>
+            <w:p>
               <w:r>
                 <w:rPr>
                   <w:b/>
@@ -19607,7 +19868,7 @@
     </w:sdt>
     <w:p/>
     <w:sectPr>
-      <w:footerReference w:type="default" r:id="rId30"/>
+      <w:footerReference w:type="default" r:id="rId31"/>
       <w:pgSz w:w="11906" w:h="16838"/>
       <w:pgMar w:top="1440" w:right="1440" w:bottom="1440" w:left="1440" w:header="708" w:footer="708" w:gutter="0"/>
       <w:pgNumType w:start="0"/>
@@ -24776,11 +25037,22 @@
     <b:Day>08</b:Day>
     <b:RefOrder>1</b:RefOrder>
   </b:Source>
+  <b:Source>
+    <b:Tag>Ten22</b:Tag>
+    <b:SourceType>InternetSite</b:SourceType>
+    <b:Guid>{6937BA46-83BD-4BD0-9EDF-2ADE04BCAC87}</b:Guid>
+    <b:Title>TensorFlow</b:Title>
+    <b:Year>2022</b:Year>
+    <b:Month>June</b:Month>
+    <b:Day>10</b:Day>
+    <b:URL>https://www.tensorflow.org/guide/data</b:URL>
+    <b:RefOrder>2</b:RefOrder>
+  </b:Source>
 </b:Sources>
 </file>
 
 <file path=customXml/itemProps1.xml><?xml version="1.0" encoding="utf-8"?>
-<ds:datastoreItem xmlns:ds="http://schemas.openxmlformats.org/officeDocument/2006/customXml" ds:itemID="{49D0AFC0-AEA7-445A-829D-1A4BC3AB8DC0}">
+<ds:datastoreItem xmlns:ds="http://schemas.openxmlformats.org/officeDocument/2006/customXml" ds:itemID="{F9D5B472-E8F0-4662-BC70-578F1E07FF77}">
   <ds:schemaRefs>
     <ds:schemaRef ds:uri="http://schemas.openxmlformats.org/officeDocument/2006/bibliography"/>
   </ds:schemaRefs>

</xml_diff>